<commit_message>
added notes on unbuntu 22.04
</commit_message>
<xml_diff>
--- a/c_programming/Create own library.docx
+++ b/c_programming/Create own library.docx
@@ -22,31 +22,7 @@
           <w:sz w:val="24"/>
           <w:szCs w:val="24"/>
         </w:rPr>
-        <w:t xml:space="preserve">Create library: Use the </w:t>
-      </w:r>
-      <w:proofErr w:type="spellStart"/>
-      <w:r>
-        <w:rPr>
-          <w:rFonts w:ascii="inherit" w:eastAsia="Times New Roman" w:hAnsi="inherit" w:cs="Helvetica"/>
-          <w:b/>
-          <w:bCs/>
-          <w:color w:val="000000"/>
-          <w:sz w:val="24"/>
-          <w:szCs w:val="24"/>
-        </w:rPr>
-        <w:t>ar</w:t>
-      </w:r>
-      <w:proofErr w:type="spellEnd"/>
-      <w:r>
-        <w:rPr>
-          <w:rFonts w:ascii="inherit" w:eastAsia="Times New Roman" w:hAnsi="inherit" w:cs="Helvetica"/>
-          <w:b/>
-          <w:bCs/>
-          <w:color w:val="000000"/>
-          <w:sz w:val="24"/>
-          <w:szCs w:val="24"/>
-        </w:rPr>
-        <w:t xml:space="preserve"> (archive) utility:</w:t>
+        <w:t>Create library: Use the ar (archive) utility:</w:t>
       </w:r>
     </w:p>
     <w:p>
@@ -78,79 +54,15 @@
           <w:szCs w:val="24"/>
         </w:rPr>
       </w:pPr>
-      <w:proofErr w:type="spellStart"/>
-      <w:r>
-        <w:rPr>
-          <w:rFonts w:ascii="Courier New" w:eastAsia="Times New Roman" w:hAnsi="Courier New" w:cs="Courier New"/>
-          <w:color w:val="313131"/>
-          <w:sz w:val="24"/>
-          <w:szCs w:val="24"/>
-        </w:rPr>
-        <w:t>ar</w:t>
-      </w:r>
-      <w:proofErr w:type="spellEnd"/>
-      <w:r>
-        <w:rPr>
-          <w:rFonts w:ascii="Courier New" w:eastAsia="Times New Roman" w:hAnsi="Courier New" w:cs="Courier New"/>
-          <w:color w:val="313131"/>
-          <w:sz w:val="24"/>
-          <w:szCs w:val="24"/>
-        </w:rPr>
-        <w:t xml:space="preserve"> </w:t>
-      </w:r>
-      <w:proofErr w:type="spellStart"/>
-      <w:r>
-        <w:rPr>
-          <w:rFonts w:ascii="Courier New" w:eastAsia="Times New Roman" w:hAnsi="Courier New" w:cs="Courier New"/>
-          <w:color w:val="313131"/>
-          <w:sz w:val="24"/>
-          <w:szCs w:val="24"/>
-        </w:rPr>
-        <w:t>rcs</w:t>
-      </w:r>
-      <w:proofErr w:type="spellEnd"/>
-      <w:r>
-        <w:rPr>
-          <w:rFonts w:ascii="Courier New" w:eastAsia="Times New Roman" w:hAnsi="Courier New" w:cs="Courier New"/>
-          <w:color w:val="313131"/>
-          <w:sz w:val="24"/>
-          <w:szCs w:val="24"/>
-        </w:rPr>
-        <w:t xml:space="preserve"> </w:t>
-      </w:r>
-      <w:proofErr w:type="spellStart"/>
-      <w:proofErr w:type="gramStart"/>
-      <w:r>
-        <w:rPr>
-          <w:rFonts w:ascii="Courier New" w:eastAsia="Times New Roman" w:hAnsi="Courier New" w:cs="Courier New"/>
-          <w:color w:val="313131"/>
-          <w:sz w:val="24"/>
-          <w:szCs w:val="24"/>
-        </w:rPr>
-        <w:t>libweather.a</w:t>
-      </w:r>
-      <w:proofErr w:type="spellEnd"/>
-      <w:proofErr w:type="gramEnd"/>
-      <w:r>
-        <w:rPr>
-          <w:rFonts w:ascii="Courier New" w:eastAsia="Times New Roman" w:hAnsi="Courier New" w:cs="Courier New"/>
-          <w:color w:val="313131"/>
-          <w:sz w:val="24"/>
-          <w:szCs w:val="24"/>
-        </w:rPr>
-        <w:t xml:space="preserve"> </w:t>
-      </w:r>
-      <w:proofErr w:type="spellStart"/>
-      <w:r>
-        <w:rPr>
-          <w:rFonts w:ascii="Courier New" w:eastAsia="Times New Roman" w:hAnsi="Courier New" w:cs="Courier New"/>
-          <w:color w:val="313131"/>
-          <w:sz w:val="24"/>
-          <w:szCs w:val="24"/>
-        </w:rPr>
-        <w:t>weatherstats.o</w:t>
-      </w:r>
-      <w:proofErr w:type="spellEnd"/>
+      <w:r>
+        <w:rPr>
+          <w:rFonts w:ascii="Courier New" w:eastAsia="Times New Roman" w:hAnsi="Courier New" w:cs="Courier New"/>
+          <w:color w:val="313131"/>
+          <w:sz w:val="24"/>
+          <w:szCs w:val="24"/>
+        </w:rPr>
+        <w:t>ar rcs libweather.a weatherstats.o</w:t>
+      </w:r>
     </w:p>
     <w:p>
       <w:pPr>
@@ -328,31 +240,7 @@
           <w:sz w:val="24"/>
           <w:szCs w:val="24"/>
         </w:rPr>
-        <w:t xml:space="preserve">link program: The linker is able to read </w:t>
-      </w:r>
-      <w:proofErr w:type="spellStart"/>
-      <w:r>
-        <w:rPr>
-          <w:rFonts w:ascii="Helvetica" w:eastAsia="Times New Roman" w:hAnsi="Helvetica" w:cs="Helvetica"/>
-          <w:b/>
-          <w:bCs/>
-          <w:color w:val="313131"/>
-          <w:sz w:val="24"/>
-          <w:szCs w:val="24"/>
-        </w:rPr>
-        <w:t>ar</w:t>
-      </w:r>
-      <w:proofErr w:type="spellEnd"/>
-      <w:r>
-        <w:rPr>
-          <w:rFonts w:ascii="Helvetica" w:eastAsia="Times New Roman" w:hAnsi="Helvetica" w:cs="Helvetica"/>
-          <w:b/>
-          <w:bCs/>
-          <w:color w:val="313131"/>
-          <w:sz w:val="24"/>
-          <w:szCs w:val="24"/>
-        </w:rPr>
-        <w:t xml:space="preserve"> files and extract object file(s) from it.</w:t>
+        <w:t>link program: The linker is able to read ar files and extract object file(s) from it.</w:t>
       </w:r>
     </w:p>
     <w:p>
@@ -384,79 +272,15 @@
           <w:szCs w:val="24"/>
         </w:rPr>
       </w:pPr>
-      <w:proofErr w:type="spellStart"/>
-      <w:r>
-        <w:rPr>
-          <w:rFonts w:ascii="Courier New" w:eastAsia="Times New Roman" w:hAnsi="Courier New" w:cs="Courier New"/>
-          <w:color w:val="313131"/>
-          <w:sz w:val="24"/>
-          <w:szCs w:val="24"/>
-        </w:rPr>
-        <w:t>gcc</w:t>
-      </w:r>
-      <w:proofErr w:type="spellEnd"/>
-      <w:r>
-        <w:rPr>
-          <w:rFonts w:ascii="Courier New" w:eastAsia="Times New Roman" w:hAnsi="Courier New" w:cs="Courier New"/>
-          <w:color w:val="313131"/>
-          <w:sz w:val="24"/>
-          <w:szCs w:val="24"/>
-        </w:rPr>
-        <w:t xml:space="preserve"> -std=c11 -Wall -fmax-errors=10 -</w:t>
-      </w:r>
-      <w:proofErr w:type="spellStart"/>
-      <w:r>
-        <w:rPr>
-          <w:rFonts w:ascii="Courier New" w:eastAsia="Times New Roman" w:hAnsi="Courier New" w:cs="Courier New"/>
-          <w:color w:val="313131"/>
-          <w:sz w:val="24"/>
-          <w:szCs w:val="24"/>
-        </w:rPr>
-        <w:t>Wextra</w:t>
-      </w:r>
-      <w:proofErr w:type="spellEnd"/>
-      <w:r>
-        <w:rPr>
-          <w:rFonts w:ascii="Courier New" w:eastAsia="Times New Roman" w:hAnsi="Courier New" w:cs="Courier New"/>
-          <w:color w:val="313131"/>
-          <w:sz w:val="24"/>
-          <w:szCs w:val="24"/>
-        </w:rPr>
-        <w:t xml:space="preserve"> -o program </w:t>
-      </w:r>
-      <w:proofErr w:type="spellStart"/>
-      <w:proofErr w:type="gramStart"/>
-      <w:r>
-        <w:rPr>
-          <w:rFonts w:ascii="Courier New" w:eastAsia="Times New Roman" w:hAnsi="Courier New" w:cs="Courier New"/>
-          <w:color w:val="313131"/>
-          <w:sz w:val="24"/>
-          <w:szCs w:val="24"/>
-        </w:rPr>
-        <w:t>program.o</w:t>
-      </w:r>
-      <w:proofErr w:type="spellEnd"/>
-      <w:proofErr w:type="gramEnd"/>
-      <w:r>
-        <w:rPr>
-          <w:rFonts w:ascii="Courier New" w:eastAsia="Times New Roman" w:hAnsi="Courier New" w:cs="Courier New"/>
-          <w:color w:val="313131"/>
-          <w:sz w:val="24"/>
-          <w:szCs w:val="24"/>
-        </w:rPr>
-        <w:t xml:space="preserve"> </w:t>
-      </w:r>
-      <w:proofErr w:type="spellStart"/>
-      <w:r>
-        <w:rPr>
-          <w:rFonts w:ascii="Courier New" w:eastAsia="Times New Roman" w:hAnsi="Courier New" w:cs="Courier New"/>
-          <w:color w:val="313131"/>
-          <w:sz w:val="24"/>
-          <w:szCs w:val="24"/>
-        </w:rPr>
-        <w:t>libweather.a</w:t>
-      </w:r>
-      <w:proofErr w:type="spellEnd"/>
+      <w:r>
+        <w:rPr>
+          <w:rFonts w:ascii="Courier New" w:eastAsia="Times New Roman" w:hAnsi="Courier New" w:cs="Courier New"/>
+          <w:color w:val="313131"/>
+          <w:sz w:val="24"/>
+          <w:szCs w:val="24"/>
+        </w:rPr>
+        <w:t>gcc -std=c11 -Wall -fmax-errors=10 -Wextra -o program program.o libweather.a</w:t>
+      </w:r>
     </w:p>
     <w:p>
       <w:pPr>
@@ -521,79 +345,15 @@
           <w:szCs w:val="24"/>
         </w:rPr>
       </w:pPr>
-      <w:proofErr w:type="spellStart"/>
-      <w:r>
-        <w:rPr>
-          <w:rFonts w:ascii="Courier New" w:eastAsia="Times New Roman" w:hAnsi="Courier New" w:cs="Courier New"/>
-          <w:color w:val="313131"/>
-          <w:sz w:val="24"/>
-          <w:szCs w:val="24"/>
-        </w:rPr>
-        <w:t>gcc</w:t>
-      </w:r>
-      <w:proofErr w:type="spellEnd"/>
-      <w:r>
-        <w:rPr>
-          <w:rFonts w:ascii="Courier New" w:eastAsia="Times New Roman" w:hAnsi="Courier New" w:cs="Courier New"/>
-          <w:color w:val="313131"/>
-          <w:sz w:val="24"/>
-          <w:szCs w:val="24"/>
-        </w:rPr>
-        <w:t xml:space="preserve"> -std=c11 -Wall -fmax-errors=10 -</w:t>
-      </w:r>
-      <w:proofErr w:type="spellStart"/>
-      <w:r>
-        <w:rPr>
-          <w:rFonts w:ascii="Courier New" w:eastAsia="Times New Roman" w:hAnsi="Courier New" w:cs="Courier New"/>
-          <w:color w:val="313131"/>
-          <w:sz w:val="24"/>
-          <w:szCs w:val="24"/>
-        </w:rPr>
-        <w:t>Wextra</w:t>
-      </w:r>
-      <w:proofErr w:type="spellEnd"/>
-      <w:r>
-        <w:rPr>
-          <w:rFonts w:ascii="Courier New" w:eastAsia="Times New Roman" w:hAnsi="Courier New" w:cs="Courier New"/>
-          <w:color w:val="313131"/>
-          <w:sz w:val="24"/>
-          <w:szCs w:val="24"/>
-        </w:rPr>
-        <w:t xml:space="preserve"> -o program </w:t>
-      </w:r>
-      <w:proofErr w:type="spellStart"/>
-      <w:proofErr w:type="gramStart"/>
-      <w:r>
-        <w:rPr>
-          <w:rFonts w:ascii="Courier New" w:eastAsia="Times New Roman" w:hAnsi="Courier New" w:cs="Courier New"/>
-          <w:color w:val="313131"/>
-          <w:sz w:val="24"/>
-          <w:szCs w:val="24"/>
-        </w:rPr>
-        <w:t>program.o</w:t>
-      </w:r>
-      <w:proofErr w:type="spellEnd"/>
-      <w:proofErr w:type="gramEnd"/>
-      <w:r>
-        <w:rPr>
-          <w:rFonts w:ascii="Courier New" w:eastAsia="Times New Roman" w:hAnsi="Courier New" w:cs="Courier New"/>
-          <w:color w:val="313131"/>
-          <w:sz w:val="24"/>
-          <w:szCs w:val="24"/>
-        </w:rPr>
-        <w:t xml:space="preserve"> -L. -</w:t>
-      </w:r>
-      <w:proofErr w:type="spellStart"/>
-      <w:r>
-        <w:rPr>
-          <w:rFonts w:ascii="Courier New" w:eastAsia="Times New Roman" w:hAnsi="Courier New" w:cs="Courier New"/>
-          <w:color w:val="313131"/>
-          <w:sz w:val="24"/>
-          <w:szCs w:val="24"/>
-        </w:rPr>
-        <w:t>lweather</w:t>
-      </w:r>
-      <w:proofErr w:type="spellEnd"/>
+      <w:r>
+        <w:rPr>
+          <w:rFonts w:ascii="Courier New" w:eastAsia="Times New Roman" w:hAnsi="Courier New" w:cs="Courier New"/>
+          <w:color w:val="313131"/>
+          <w:sz w:val="24"/>
+          <w:szCs w:val="24"/>
+        </w:rPr>
+        <w:t>gcc -std=c11 -Wall -fmax-errors=10 -Wextra -o program program.o -L. -lweather</w:t>
+      </w:r>
     </w:p>
     <w:p/>
     <w:p>
@@ -692,7 +452,6 @@
           <w:szCs w:val="24"/>
         </w:rPr>
       </w:pPr>
-      <w:proofErr w:type="spellStart"/>
       <w:r>
         <w:rPr>
           <w:rFonts w:ascii="inherit" w:eastAsia="Times New Roman" w:hAnsi="inherit" w:cs="Courier New"/>
@@ -700,91 +459,8 @@
           <w:sz w:val="24"/>
           <w:szCs w:val="24"/>
         </w:rPr>
-        <w:t>ar</w:t>
-      </w:r>
-      <w:proofErr w:type="spellEnd"/>
-      <w:r>
-        <w:rPr>
-          <w:rFonts w:ascii="inherit" w:eastAsia="Times New Roman" w:hAnsi="inherit" w:cs="Courier New"/>
-          <w:color w:val="000000"/>
-          <w:sz w:val="24"/>
-          <w:szCs w:val="24"/>
-        </w:rPr>
-        <w:t xml:space="preserve"> </w:t>
-      </w:r>
-      <w:proofErr w:type="spellStart"/>
-      <w:r>
-        <w:rPr>
-          <w:rFonts w:ascii="inherit" w:eastAsia="Times New Roman" w:hAnsi="inherit" w:cs="Courier New"/>
-          <w:color w:val="000000"/>
-          <w:sz w:val="24"/>
-          <w:szCs w:val="24"/>
-        </w:rPr>
-        <w:t>rcs</w:t>
-      </w:r>
-      <w:proofErr w:type="spellEnd"/>
-      <w:r>
-        <w:rPr>
-          <w:rFonts w:ascii="inherit" w:eastAsia="Times New Roman" w:hAnsi="inherit" w:cs="Courier New"/>
-          <w:color w:val="000000"/>
-          <w:sz w:val="24"/>
-          <w:szCs w:val="24"/>
-        </w:rPr>
-        <w:t xml:space="preserve"> </w:t>
-      </w:r>
-      <w:proofErr w:type="spellStart"/>
-      <w:proofErr w:type="gramStart"/>
-      <w:r>
-        <w:rPr>
-          <w:rFonts w:ascii="inherit" w:eastAsia="Times New Roman" w:hAnsi="inherit" w:cs="Courier New"/>
-          <w:color w:val="000000"/>
-          <w:sz w:val="24"/>
-          <w:szCs w:val="24"/>
-        </w:rPr>
-        <w:t>libweather.a</w:t>
-      </w:r>
-      <w:proofErr w:type="spellEnd"/>
-      <w:proofErr w:type="gramEnd"/>
-      <w:r>
-        <w:rPr>
-          <w:rFonts w:ascii="inherit" w:eastAsia="Times New Roman" w:hAnsi="inherit" w:cs="Courier New"/>
-          <w:color w:val="000000"/>
-          <w:sz w:val="24"/>
-          <w:szCs w:val="24"/>
-        </w:rPr>
-        <w:t xml:space="preserve"> </w:t>
-      </w:r>
-      <w:proofErr w:type="spellStart"/>
-      <w:r>
-        <w:rPr>
-          <w:rFonts w:ascii="inherit" w:eastAsia="Times New Roman" w:hAnsi="inherit" w:cs="Courier New"/>
-          <w:color w:val="000000"/>
-          <w:sz w:val="24"/>
-          <w:szCs w:val="24"/>
-        </w:rPr>
-        <w:t>weatherio.o</w:t>
-      </w:r>
-      <w:proofErr w:type="spellEnd"/>
-      <w:r>
-        <w:rPr>
-          <w:rFonts w:ascii="inherit" w:eastAsia="Times New Roman" w:hAnsi="inherit" w:cs="Courier New"/>
-          <w:color w:val="000000"/>
-          <w:sz w:val="24"/>
-          <w:szCs w:val="24"/>
-        </w:rPr>
-        <w:t xml:space="preserve"> </w:t>
-      </w:r>
-      <w:proofErr w:type="spellStart"/>
-      <w:r>
-        <w:rPr>
-          <w:rFonts w:ascii="inherit" w:eastAsia="Times New Roman" w:hAnsi="inherit" w:cs="Courier New"/>
-          <w:color w:val="000000"/>
-          <w:sz w:val="24"/>
-          <w:szCs w:val="24"/>
-        </w:rPr>
-        <w:t>weatherstats.o</w:t>
-      </w:r>
-      <w:proofErr w:type="spellEnd"/>
+        <w:t>ar rcs libweather.a weatherio.o weatherstats.o</w:t>
+      </w:r>
     </w:p>
     <w:p>
       <w:pPr>
@@ -838,7 +514,6 @@
           <w:szCs w:val="24"/>
         </w:rPr>
       </w:pPr>
-      <w:proofErr w:type="spellStart"/>
       <w:r>
         <w:rPr>
           <w:rFonts w:ascii="inherit" w:eastAsia="Times New Roman" w:hAnsi="inherit" w:cs="Courier New"/>
@@ -846,73 +521,64 @@
           <w:sz w:val="24"/>
           <w:szCs w:val="24"/>
         </w:rPr>
-        <w:t>gcc</w:t>
-      </w:r>
-      <w:proofErr w:type="spellEnd"/>
-      <w:r>
-        <w:rPr>
-          <w:rFonts w:ascii="inherit" w:eastAsia="Times New Roman" w:hAnsi="inherit" w:cs="Courier New"/>
-          <w:color w:val="000000"/>
-          <w:sz w:val="24"/>
-          <w:szCs w:val="24"/>
-        </w:rPr>
-        <w:t xml:space="preserve"> -std=c11 -Wall -fmax-errors=10 -</w:t>
-      </w:r>
-      <w:proofErr w:type="spellStart"/>
-      <w:r>
-        <w:rPr>
-          <w:rFonts w:ascii="inherit" w:eastAsia="Times New Roman" w:hAnsi="inherit" w:cs="Courier New"/>
-          <w:color w:val="000000"/>
-          <w:sz w:val="24"/>
-          <w:szCs w:val="24"/>
-        </w:rPr>
-        <w:t>Wextra</w:t>
-      </w:r>
-      <w:proofErr w:type="spellEnd"/>
-      <w:r>
-        <w:rPr>
-          <w:rFonts w:ascii="inherit" w:eastAsia="Times New Roman" w:hAnsi="inherit" w:cs="Courier New"/>
-          <w:color w:val="000000"/>
-          <w:sz w:val="24"/>
-          <w:szCs w:val="24"/>
-        </w:rPr>
-        <w:t xml:space="preserve"> -o program </w:t>
-      </w:r>
-      <w:proofErr w:type="spellStart"/>
-      <w:proofErr w:type="gramStart"/>
-      <w:r>
-        <w:rPr>
-          <w:rFonts w:ascii="inherit" w:eastAsia="Times New Roman" w:hAnsi="inherit" w:cs="Courier New"/>
-          <w:color w:val="000000"/>
-          <w:sz w:val="24"/>
-          <w:szCs w:val="24"/>
-        </w:rPr>
-        <w:t>program.o</w:t>
-      </w:r>
-      <w:proofErr w:type="spellEnd"/>
-      <w:proofErr w:type="gramEnd"/>
-      <w:r>
-        <w:rPr>
-          <w:rFonts w:ascii="inherit" w:eastAsia="Times New Roman" w:hAnsi="inherit" w:cs="Courier New"/>
-          <w:color w:val="000000"/>
-          <w:sz w:val="24"/>
-          <w:szCs w:val="24"/>
-        </w:rPr>
-        <w:t xml:space="preserve"> -L. -</w:t>
-      </w:r>
-      <w:proofErr w:type="spellStart"/>
-      <w:r>
-        <w:rPr>
-          <w:rFonts w:ascii="inherit" w:eastAsia="Times New Roman" w:hAnsi="inherit" w:cs="Courier New"/>
-          <w:color w:val="000000"/>
-          <w:sz w:val="24"/>
-          <w:szCs w:val="24"/>
-        </w:rPr>
-        <w:t>lweather</w:t>
-      </w:r>
-      <w:proofErr w:type="spellEnd"/>
-    </w:p>
-    <w:p/>
+        <w:t>gcc -std=c11 -Wall -fmax-errors=10 -Wextra -o program program.o -L. -lweather</w:t>
+      </w:r>
+    </w:p>
+    <w:p>
+      <w:r>
+        <w:rPr>
+          <w:noProof/>
+        </w:rPr>
+        <w:drawing>
+          <wp:inline distT="0" distB="0" distL="0" distR="0" wp14:anchorId="52ECF520" wp14:editId="19CF8344">
+            <wp:extent cx="5943600" cy="3342005"/>
+            <wp:effectExtent l="0" t="0" r="0" b="0"/>
+            <wp:docPr id="2" name="Picture 2"/>
+            <wp:cNvGraphicFramePr>
+              <a:graphicFrameLocks xmlns:a="http://schemas.openxmlformats.org/drawingml/2006/main" noChangeAspect="1"/>
+            </wp:cNvGraphicFramePr>
+            <a:graphic xmlns:a="http://schemas.openxmlformats.org/drawingml/2006/main">
+              <a:graphicData uri="http://schemas.openxmlformats.org/drawingml/2006/picture">
+                <pic:pic xmlns:pic="http://schemas.openxmlformats.org/drawingml/2006/picture">
+                  <pic:nvPicPr>
+                    <pic:cNvPr id="0" name="Picture 1"/>
+                    <pic:cNvPicPr>
+                      <a:picLocks noChangeAspect="1" noChangeArrowheads="1"/>
+                    </pic:cNvPicPr>
+                  </pic:nvPicPr>
+                  <pic:blipFill>
+                    <a:blip r:embed="rId5">
+                      <a:extLst>
+                        <a:ext uri="{28A0092B-C50C-407E-A947-70E740481C1C}">
+                          <a14:useLocalDpi xmlns:a14="http://schemas.microsoft.com/office/drawing/2010/main" val="0"/>
+                        </a:ext>
+                      </a:extLst>
+                    </a:blip>
+                    <a:srcRect/>
+                    <a:stretch>
+                      <a:fillRect/>
+                    </a:stretch>
+                  </pic:blipFill>
+                  <pic:spPr bwMode="auto">
+                    <a:xfrm>
+                      <a:off x="0" y="0"/>
+                      <a:ext cx="5943600" cy="3342005"/>
+                    </a:xfrm>
+                    <a:prstGeom prst="rect">
+                      <a:avLst/>
+                    </a:prstGeom>
+                    <a:noFill/>
+                    <a:ln>
+                      <a:noFill/>
+                    </a:ln>
+                  </pic:spPr>
+                </pic:pic>
+              </a:graphicData>
+            </a:graphic>
+          </wp:inline>
+        </w:drawing>
+      </w:r>
+    </w:p>
     <w:sectPr>
       <w:pgSz w:w="12240" w:h="15840"/>
       <w:pgMar w:top="1440" w:right="1440" w:bottom="1440" w:left="1440" w:header="708" w:footer="708" w:gutter="0"/>

</xml_diff>